<commit_message>
revisi no. 1, 2, 11, dan 15
</commit_message>
<xml_diff>
--- a/pramono/mysql_tasks/mysql_quis.docx
+++ b/pramono/mysql_tasks/mysql_quis.docx
@@ -85,107 +85,7 @@
           <w:b/>
           <w:i/>
         </w:rPr>
-        <w:t xml:space="preserve">SELECT users.id, users.name, </w:t>
-      </w:r>
-      <w:proofErr w:type="spellStart"/>
-      <w:r>
-        <w:rPr>
-          <w:b/>
-          <w:i/>
-        </w:rPr>
-        <w:t>users.email</w:t>
-      </w:r>
-      <w:proofErr w:type="spellEnd"/>
-      <w:r>
-        <w:rPr>
-          <w:b/>
-          <w:i/>
-        </w:rPr>
-        <w:t xml:space="preserve">, anggotas.name AS role, </w:t>
-      </w:r>
-      <w:proofErr w:type="spellStart"/>
-      <w:r>
-        <w:rPr>
-          <w:b/>
-          <w:i/>
-        </w:rPr>
-        <w:t>anggotas.sex</w:t>
-      </w:r>
-      <w:proofErr w:type="spellEnd"/>
-      <w:r>
-        <w:rPr>
-          <w:b/>
-          <w:i/>
-        </w:rPr>
-        <w:t xml:space="preserve">, </w:t>
-      </w:r>
-      <w:proofErr w:type="spellStart"/>
-      <w:r>
-        <w:rPr>
-          <w:b/>
-          <w:i/>
-        </w:rPr>
-        <w:t>anggotas.telp</w:t>
-      </w:r>
-      <w:proofErr w:type="spellEnd"/>
-      <w:r>
-        <w:rPr>
-          <w:b/>
-          <w:i/>
-        </w:rPr>
-        <w:t xml:space="preserve">, </w:t>
-      </w:r>
-      <w:proofErr w:type="spellStart"/>
-      <w:r>
-        <w:rPr>
-          <w:b/>
-          <w:i/>
-        </w:rPr>
-        <w:t>anggotas.alamat</w:t>
-      </w:r>
-      <w:proofErr w:type="spellEnd"/>
-      <w:r>
-        <w:rPr>
-          <w:b/>
-          <w:i/>
-        </w:rPr>
-        <w:t xml:space="preserve"> </w:t>
-      </w:r>
-    </w:p>
-    <w:p>
-      <w:pPr>
-        <w:pStyle w:val="ListParagraph"/>
-        <w:spacing w:line="360" w:lineRule="auto"/>
-        <w:jc w:val="both"/>
-        <w:rPr>
-          <w:b/>
-          <w:i/>
-        </w:rPr>
-      </w:pPr>
-      <w:r>
-        <w:rPr>
-          <w:b/>
-          <w:i/>
-        </w:rPr>
-        <w:t>FROM users</w:t>
-      </w:r>
-    </w:p>
-    <w:p>
-      <w:pPr>
-        <w:pStyle w:val="ListParagraph"/>
-        <w:spacing w:line="360" w:lineRule="auto"/>
-        <w:jc w:val="both"/>
-        <w:rPr>
-          <w:b/>
-          <w:i/>
-        </w:rPr>
-      </w:pPr>
-      <w:r>
-        <w:rPr>
-          <w:b/>
-          <w:i/>
-        </w:rPr>
-        <w:t xml:space="preserve">INNER JOIN </w:t>
+        <w:t xml:space="preserve">SELECT * FROM </w:t>
       </w:r>
       <w:proofErr w:type="spellStart"/>
       <w:r>
@@ -201,7 +101,43 @@
           <w:b/>
           <w:i/>
         </w:rPr>
-        <w:t xml:space="preserve"> ON </w:t>
+        <w:t xml:space="preserve"> </w:t>
+      </w:r>
+    </w:p>
+    <w:p>
+      <w:pPr>
+        <w:pStyle w:val="ListParagraph"/>
+        <w:spacing w:line="360" w:lineRule="auto"/>
+        <w:jc w:val="both"/>
+        <w:rPr>
+          <w:b/>
+          <w:i/>
+        </w:rPr>
+      </w:pPr>
+      <w:r>
+        <w:rPr>
+          <w:b/>
+          <w:i/>
+        </w:rPr>
+        <w:t xml:space="preserve">WHERE EXISTS </w:t>
+      </w:r>
+    </w:p>
+    <w:p>
+      <w:pPr>
+        <w:pStyle w:val="ListParagraph"/>
+        <w:spacing w:line="360" w:lineRule="auto"/>
+        <w:jc w:val="both"/>
+        <w:rPr>
+          <w:b/>
+          <w:i/>
+        </w:rPr>
+      </w:pPr>
+      <w:r>
+        <w:rPr>
+          <w:b/>
+          <w:i/>
+        </w:rPr>
+        <w:t xml:space="preserve">(SELECT * FROM users WHERE </w:t>
       </w:r>
       <w:proofErr w:type="spellStart"/>
       <w:r>
@@ -217,42 +153,20 @@
           <w:b/>
           <w:i/>
         </w:rPr>
-        <w:t xml:space="preserve"> = anggotas.id</w:t>
-      </w:r>
-    </w:p>
-    <w:p>
-      <w:pPr>
-        <w:pStyle w:val="ListParagraph"/>
-        <w:spacing w:line="360" w:lineRule="auto"/>
-        <w:jc w:val="both"/>
-        <w:rPr>
-          <w:b/>
-          <w:i/>
-        </w:rPr>
-      </w:pPr>
-      <w:r>
-        <w:rPr>
-          <w:b/>
-          <w:i/>
-        </w:rPr>
-        <w:t>WHERE anggotas.name = "Administrator";</w:t>
-      </w:r>
-    </w:p>
-    <w:p>
-      <w:pPr>
-        <w:spacing w:line="360" w:lineRule="auto"/>
-        <w:jc w:val="both"/>
-      </w:pPr>
-      <w:r>
-        <w:rPr>
-          <w:noProof/>
-          <w:lang w:val="en-US"/>
-        </w:rPr>
+        <w:t xml:space="preserve"> = anggotas.id);</w:t>
+      </w:r>
+    </w:p>
+    <w:p>
+      <w:pPr>
+        <w:spacing w:line="360" w:lineRule="auto"/>
+        <w:jc w:val="both"/>
+      </w:pPr>
+      <w:r>
         <w:drawing>
-          <wp:inline distT="0" distB="0" distL="0" distR="0" wp14:anchorId="19FC0A92" wp14:editId="72430CA8">
-            <wp:extent cx="5731510" cy="1645920"/>
+          <wp:inline distT="0" distB="0" distL="0" distR="0" wp14:anchorId="7BAF1A38" wp14:editId="5182C48F">
+            <wp:extent cx="5731510" cy="690880"/>
             <wp:effectExtent l="0" t="0" r="2540" b="0"/>
-            <wp:docPr id="3" name="Picture 3"/>
+            <wp:docPr id="22" name="Picture 22"/>
             <wp:cNvGraphicFramePr>
               <a:graphicFrameLocks xmlns:a="http://schemas.openxmlformats.org/drawingml/2006/main" noChangeAspect="1"/>
             </wp:cNvGraphicFramePr>
@@ -272,7 +186,7 @@
                   <pic:spPr>
                     <a:xfrm>
                       <a:off x="0" y="0"/>
-                      <a:ext cx="5731510" cy="1645920"/>
+                      <a:ext cx="5731510" cy="690880"/>
                     </a:xfrm>
                     <a:prstGeom prst="rect">
                       <a:avLst/>
@@ -376,96 +290,7 @@
           <w:b/>
           <w:i/>
         </w:rPr>
-        <w:t xml:space="preserve">SELECT users.id, users.name, </w:t>
-      </w:r>
-      <w:proofErr w:type="spellStart"/>
-      <w:r>
-        <w:rPr>
-          <w:b/>
-          <w:i/>
-        </w:rPr>
-        <w:t>users.email</w:t>
-      </w:r>
-      <w:proofErr w:type="spellEnd"/>
-      <w:r>
-        <w:rPr>
-          <w:b/>
-          <w:i/>
-        </w:rPr>
-        <w:t xml:space="preserve">, anggotas.name AS role, </w:t>
-      </w:r>
-      <w:proofErr w:type="spellStart"/>
-      <w:r>
-        <w:rPr>
-          <w:b/>
-          <w:i/>
-        </w:rPr>
-        <w:t>anggotas.sex</w:t>
-      </w:r>
-      <w:proofErr w:type="spellEnd"/>
-      <w:r>
-        <w:rPr>
-          <w:b/>
-          <w:i/>
-        </w:rPr>
-        <w:t xml:space="preserve">, </w:t>
-      </w:r>
-      <w:proofErr w:type="spellStart"/>
-      <w:r>
-        <w:rPr>
-          <w:b/>
-          <w:i/>
-        </w:rPr>
-        <w:t>anggotas.telp</w:t>
-      </w:r>
-      <w:proofErr w:type="spellEnd"/>
-      <w:r>
-        <w:rPr>
-          <w:b/>
-          <w:i/>
-        </w:rPr>
-        <w:t xml:space="preserve">, </w:t>
-      </w:r>
-      <w:proofErr w:type="spellStart"/>
-      <w:r>
-        <w:rPr>
-          <w:b/>
-          <w:i/>
-        </w:rPr>
-        <w:t>anggotas.alamat</w:t>
-      </w:r>
-      <w:proofErr w:type="spellEnd"/>
-      <w:r>
-        <w:rPr>
-          <w:b/>
-          <w:i/>
-        </w:rPr>
-        <w:t xml:space="preserve"> FROM users</w:t>
-      </w:r>
-      <w:r>
-        <w:rPr>
-          <w:b/>
-          <w:i/>
-        </w:rPr>
-        <w:t xml:space="preserve"> </w:t>
-      </w:r>
-    </w:p>
-    <w:p>
-      <w:pPr>
-        <w:pStyle w:val="ListParagraph"/>
-        <w:spacing w:line="360" w:lineRule="auto"/>
-        <w:jc w:val="both"/>
-        <w:rPr>
-          <w:b/>
-          <w:i/>
-        </w:rPr>
-      </w:pPr>
-      <w:r>
-        <w:rPr>
-          <w:b/>
-          <w:i/>
-        </w:rPr>
-        <w:t xml:space="preserve">INNER JOIN </w:t>
+        <w:t xml:space="preserve">SELECT * FROM </w:t>
       </w:r>
       <w:proofErr w:type="spellStart"/>
       <w:r>
@@ -481,7 +306,57 @@
           <w:b/>
           <w:i/>
         </w:rPr>
-        <w:t xml:space="preserve"> ON </w:t>
+        <w:t xml:space="preserve"> </w:t>
+      </w:r>
+    </w:p>
+    <w:p>
+      <w:pPr>
+        <w:pStyle w:val="ListParagraph"/>
+        <w:spacing w:line="360" w:lineRule="auto"/>
+        <w:jc w:val="both"/>
+        <w:rPr>
+          <w:b/>
+          <w:i/>
+        </w:rPr>
+      </w:pPr>
+      <w:r>
+        <w:rPr>
+          <w:b/>
+          <w:i/>
+        </w:rPr>
+        <w:t xml:space="preserve">WHERE </w:t>
+      </w:r>
+      <w:r>
+        <w:rPr>
+          <w:b/>
+          <w:i/>
+        </w:rPr>
+        <w:t xml:space="preserve">NOT </w:t>
+      </w:r>
+      <w:r>
+        <w:rPr>
+          <w:b/>
+          <w:i/>
+        </w:rPr>
+        <w:t xml:space="preserve">EXISTS </w:t>
+      </w:r>
+    </w:p>
+    <w:p>
+      <w:pPr>
+        <w:pStyle w:val="ListParagraph"/>
+        <w:spacing w:line="360" w:lineRule="auto"/>
+        <w:jc w:val="both"/>
+        <w:rPr>
+          <w:b/>
+          <w:i/>
+        </w:rPr>
+      </w:pPr>
+      <w:r>
+        <w:rPr>
+          <w:b/>
+          <w:i/>
+        </w:rPr>
+        <w:t xml:space="preserve">(SELECT * FROM users WHERE </w:t>
       </w:r>
       <w:proofErr w:type="spellStart"/>
       <w:r>
@@ -497,48 +372,7 @@
           <w:b/>
           <w:i/>
         </w:rPr>
-        <w:t xml:space="preserve"> = anggotas.id</w:t>
-      </w:r>
-      <w:r>
-        <w:rPr>
-          <w:b/>
-          <w:i/>
-        </w:rPr>
-        <w:t xml:space="preserve"> </w:t>
-      </w:r>
-    </w:p>
-    <w:p>
-      <w:pPr>
-        <w:pStyle w:val="ListParagraph"/>
-        <w:spacing w:line="360" w:lineRule="auto"/>
-        <w:jc w:val="both"/>
-        <w:rPr>
-          <w:b/>
-          <w:i/>
-        </w:rPr>
-      </w:pPr>
-      <w:r>
-        <w:rPr>
-          <w:b/>
-          <w:i/>
-        </w:rPr>
-        <w:t xml:space="preserve">WHERE </w:t>
-      </w:r>
-      <w:proofErr w:type="gramStart"/>
-      <w:r>
-        <w:rPr>
-          <w:b/>
-          <w:i/>
-        </w:rPr>
-        <w:t>anggotas.name !</w:t>
-      </w:r>
-      <w:proofErr w:type="gramEnd"/>
-      <w:r>
-        <w:rPr>
-          <w:b/>
-          <w:i/>
-        </w:rPr>
-        <w:t>= "Administrator";</w:t>
+        <w:t xml:space="preserve"> = anggotas.id);</w:t>
       </w:r>
     </w:p>
     <w:p>
@@ -550,15 +384,11 @@
         <w:tab/>
       </w:r>
       <w:r>
-        <w:rPr>
-          <w:noProof/>
-          <w:lang w:val="en-US"/>
-        </w:rPr>
         <w:drawing>
-          <wp:inline distT="0" distB="0" distL="0" distR="0" wp14:anchorId="063CA633" wp14:editId="5FC094EB">
-            <wp:extent cx="2943225" cy="828675"/>
-            <wp:effectExtent l="0" t="0" r="9525" b="9525"/>
-            <wp:docPr id="2" name="Picture 2"/>
+          <wp:inline distT="0" distB="0" distL="0" distR="0" wp14:anchorId="4402FB80" wp14:editId="2456A3D2">
+            <wp:extent cx="5731510" cy="2483485"/>
+            <wp:effectExtent l="0" t="0" r="2540" b="0"/>
+            <wp:docPr id="21" name="Picture 21"/>
             <wp:cNvGraphicFramePr>
               <a:graphicFrameLocks xmlns:a="http://schemas.openxmlformats.org/drawingml/2006/main" noChangeAspect="1"/>
             </wp:cNvGraphicFramePr>
@@ -578,7 +408,7 @@
                   <pic:spPr>
                     <a:xfrm>
                       <a:off x="0" y="0"/>
-                      <a:ext cx="2943225" cy="828675"/>
+                      <a:ext cx="5731510" cy="2483485"/>
                     </a:xfrm>
                     <a:prstGeom prst="rect">
                       <a:avLst/>
@@ -3377,12 +3207,15 @@
         <w:rPr>
           <w:b/>
           <w:i/>
-        </w:rPr>
-      </w:pPr>
-      <w:r>
-        <w:rPr>
-          <w:b/>
-          <w:i/>
+          <w:color w:val="000000" w:themeColor="text1"/>
+        </w:rPr>
+      </w:pPr>
+      <w:bookmarkStart w:id="0" w:name="_GoBack"/>
+      <w:r>
+        <w:rPr>
+          <w:b/>
+          <w:i/>
+          <w:color w:val="000000" w:themeColor="text1"/>
         </w:rPr>
         <w:lastRenderedPageBreak/>
         <w:t xml:space="preserve">SELECT anggotas.name, </w:t>
@@ -3392,6 +3225,7 @@
         <w:rPr>
           <w:b/>
           <w:i/>
+          <w:color w:val="000000" w:themeColor="text1"/>
         </w:rPr>
         <w:t>anggotas.telp</w:t>
       </w:r>
@@ -3400,14 +3234,16 @@
         <w:rPr>
           <w:b/>
           <w:i/>
-        </w:rPr>
-        <w:t xml:space="preserve">, </w:t>
-      </w:r>
-      <w:proofErr w:type="spellStart"/>
-      <w:r>
-        <w:rPr>
-          <w:b/>
-          <w:i/>
+          <w:color w:val="000000" w:themeColor="text1"/>
+        </w:rPr>
+        <w:t xml:space="preserve">, </w:t>
+      </w:r>
+      <w:proofErr w:type="spellStart"/>
+      <w:r>
+        <w:rPr>
+          <w:b/>
+          <w:i/>
+          <w:color w:val="000000" w:themeColor="text1"/>
         </w:rPr>
         <w:t>anggotas.alamat</w:t>
       </w:r>
@@ -3416,14 +3252,16 @@
         <w:rPr>
           <w:b/>
           <w:i/>
-        </w:rPr>
-        <w:t xml:space="preserve">, </w:t>
-      </w:r>
-      <w:proofErr w:type="spellStart"/>
-      <w:r>
-        <w:rPr>
-          <w:b/>
-          <w:i/>
+          <w:color w:val="000000" w:themeColor="text1"/>
+        </w:rPr>
+        <w:t xml:space="preserve">, </w:t>
+      </w:r>
+      <w:proofErr w:type="spellStart"/>
+      <w:r>
+        <w:rPr>
+          <w:b/>
+          <w:i/>
+          <w:color w:val="000000" w:themeColor="text1"/>
         </w:rPr>
         <w:t>peminjaman.tgl_pinjam</w:t>
       </w:r>
@@ -3432,14 +3270,16 @@
         <w:rPr>
           <w:b/>
           <w:i/>
-        </w:rPr>
-        <w:t xml:space="preserve">, </w:t>
-      </w:r>
-      <w:proofErr w:type="spellStart"/>
-      <w:r>
-        <w:rPr>
-          <w:b/>
-          <w:i/>
+          <w:color w:val="000000" w:themeColor="text1"/>
+        </w:rPr>
+        <w:t xml:space="preserve">, </w:t>
+      </w:r>
+      <w:proofErr w:type="spellStart"/>
+      <w:r>
+        <w:rPr>
+          <w:b/>
+          <w:i/>
+          <w:color w:val="000000" w:themeColor="text1"/>
         </w:rPr>
         <w:t>peminjaman.tgl_kembali</w:t>
       </w:r>
@@ -3453,12 +3293,14 @@
         <w:rPr>
           <w:b/>
           <w:i/>
-        </w:rPr>
-      </w:pPr>
-      <w:r>
-        <w:rPr>
-          <w:b/>
-          <w:i/>
+          <w:color w:val="000000" w:themeColor="text1"/>
+        </w:rPr>
+      </w:pPr>
+      <w:r>
+        <w:rPr>
+          <w:b/>
+          <w:i/>
+          <w:color w:val="000000" w:themeColor="text1"/>
         </w:rPr>
         <w:t xml:space="preserve">FROM </w:t>
       </w:r>
@@ -3467,6 +3309,7 @@
         <w:rPr>
           <w:b/>
           <w:i/>
+          <w:color w:val="000000" w:themeColor="text1"/>
         </w:rPr>
         <w:t>anggotas</w:t>
       </w:r>
@@ -3480,12 +3323,14 @@
         <w:rPr>
           <w:b/>
           <w:i/>
-        </w:rPr>
-      </w:pPr>
-      <w:r>
-        <w:rPr>
-          <w:b/>
-          <w:i/>
+          <w:color w:val="000000" w:themeColor="text1"/>
+        </w:rPr>
+      </w:pPr>
+      <w:r>
+        <w:rPr>
+          <w:b/>
+          <w:i/>
+          <w:color w:val="000000" w:themeColor="text1"/>
         </w:rPr>
         <w:t xml:space="preserve">INNER JOIN </w:t>
       </w:r>
@@ -3494,6 +3339,7 @@
         <w:rPr>
           <w:b/>
           <w:i/>
+          <w:color w:val="000000" w:themeColor="text1"/>
         </w:rPr>
         <w:t>peminjaman</w:t>
       </w:r>
@@ -3507,12 +3353,14 @@
         <w:rPr>
           <w:b/>
           <w:i/>
-        </w:rPr>
-      </w:pPr>
-      <w:r>
-        <w:rPr>
-          <w:b/>
-          <w:i/>
+          <w:color w:val="000000" w:themeColor="text1"/>
+        </w:rPr>
+      </w:pPr>
+      <w:r>
+        <w:rPr>
+          <w:b/>
+          <w:i/>
+          <w:color w:val="000000" w:themeColor="text1"/>
         </w:rPr>
         <w:t xml:space="preserve">ON anggotas.id = </w:t>
       </w:r>
@@ -3521,6 +3369,7 @@
         <w:rPr>
           <w:b/>
           <w:i/>
+          <w:color w:val="000000" w:themeColor="text1"/>
         </w:rPr>
         <w:t>peminjaman.id_anggota</w:t>
       </w:r>
@@ -3534,12 +3383,14 @@
         <w:rPr>
           <w:b/>
           <w:i/>
-        </w:rPr>
-      </w:pPr>
-      <w:r>
-        <w:rPr>
-          <w:b/>
-          <w:i/>
+          <w:color w:val="000000" w:themeColor="text1"/>
+        </w:rPr>
+      </w:pPr>
+      <w:r>
+        <w:rPr>
+          <w:b/>
+          <w:i/>
+          <w:color w:val="000000" w:themeColor="text1"/>
         </w:rPr>
         <w:t xml:space="preserve">WHERE </w:t>
       </w:r>
@@ -3548,6 +3399,7 @@
         <w:rPr>
           <w:b/>
           <w:i/>
+          <w:color w:val="000000" w:themeColor="text1"/>
         </w:rPr>
         <w:t>anggotas.alamat</w:t>
       </w:r>
@@ -3556,14 +3408,24 @@
         <w:rPr>
           <w:b/>
           <w:i/>
-        </w:rPr>
-        <w:t xml:space="preserve"> = "</w:t>
-      </w:r>
-      <w:proofErr w:type="spellStart"/>
-      <w:r>
-        <w:rPr>
-          <w:b/>
-          <w:i/>
+          <w:color w:val="000000" w:themeColor="text1"/>
+        </w:rPr>
+        <w:t xml:space="preserve"> =</w:t>
+      </w:r>
+      <w:r>
+        <w:rPr>
+          <w:b/>
+          <w:i/>
+          <w:color w:val="000000" w:themeColor="text1"/>
+        </w:rPr>
+        <w:t xml:space="preserve"> "</w:t>
+      </w:r>
+      <w:proofErr w:type="spellStart"/>
+      <w:r>
+        <w:rPr>
+          <w:b/>
+          <w:i/>
+          <w:color w:val="000000" w:themeColor="text1"/>
         </w:rPr>
         <w:t>bandung</w:t>
       </w:r>
@@ -3572,6 +3434,7 @@
         <w:rPr>
           <w:b/>
           <w:i/>
+          <w:color w:val="000000" w:themeColor="text1"/>
         </w:rPr>
         <w:t xml:space="preserve">" AND </w:t>
       </w:r>
@@ -3580,6 +3443,7 @@
         <w:rPr>
           <w:b/>
           <w:i/>
+          <w:color w:val="000000" w:themeColor="text1"/>
         </w:rPr>
         <w:t>anggotas.sex</w:t>
       </w:r>
@@ -3588,10 +3452,20 @@
         <w:rPr>
           <w:b/>
           <w:i/>
-        </w:rPr>
-        <w:t xml:space="preserve"> = "L";</w:t>
-      </w:r>
-    </w:p>
+          <w:color w:val="000000" w:themeColor="text1"/>
+        </w:rPr>
+        <w:t xml:space="preserve"> = "P</w:t>
+      </w:r>
+      <w:r>
+        <w:rPr>
+          <w:b/>
+          <w:i/>
+          <w:color w:val="000000" w:themeColor="text1"/>
+        </w:rPr>
+        <w:t>";</w:t>
+      </w:r>
+    </w:p>
+    <w:bookmarkEnd w:id="0"/>
     <w:p>
       <w:pPr>
         <w:pStyle w:val="ListParagraph"/>
@@ -5739,79 +5613,6 @@
         <w:t>bukus.judul</w:t>
       </w:r>
       <w:proofErr w:type="spellEnd"/>
-      <w:r>
-        <w:rPr>
-          <w:b/>
-          <w:i/>
-        </w:rPr>
-        <w:t xml:space="preserve">, </w:t>
-      </w:r>
-      <w:proofErr w:type="spellStart"/>
-      <w:r>
-        <w:rPr>
-          <w:b/>
-          <w:i/>
-        </w:rPr>
-        <w:t>penerbits.nama_penerbit</w:t>
-      </w:r>
-      <w:proofErr w:type="spellEnd"/>
-      <w:r>
-        <w:rPr>
-          <w:b/>
-          <w:i/>
-        </w:rPr>
-        <w:t xml:space="preserve">, </w:t>
-      </w:r>
-      <w:proofErr w:type="spellStart"/>
-      <w:r>
-        <w:rPr>
-          <w:b/>
-          <w:i/>
-        </w:rPr>
-        <w:t>pengarangs.nama_pengarang</w:t>
-      </w:r>
-      <w:proofErr w:type="spellEnd"/>
-      <w:r>
-        <w:rPr>
-          <w:b/>
-          <w:i/>
-        </w:rPr>
-        <w:t xml:space="preserve">, </w:t>
-      </w:r>
-      <w:proofErr w:type="gramStart"/>
-      <w:r>
-        <w:rPr>
-          <w:b/>
-          <w:i/>
-        </w:rPr>
-        <w:t>SUM(</w:t>
-      </w:r>
-      <w:proofErr w:type="spellStart"/>
-      <w:proofErr w:type="gramEnd"/>
-      <w:r>
-        <w:rPr>
-          <w:b/>
-          <w:i/>
-        </w:rPr>
-        <w:t>detail_peminjaman.qty</w:t>
-      </w:r>
-      <w:proofErr w:type="spellEnd"/>
-      <w:r>
-        <w:rPr>
-          <w:b/>
-          <w:i/>
-        </w:rPr>
-        <w:t xml:space="preserve">) AS </w:t>
-      </w:r>
-      <w:proofErr w:type="spellStart"/>
-      <w:r>
-        <w:rPr>
-          <w:b/>
-          <w:i/>
-        </w:rPr>
-        <w:t>total_peminjaman</w:t>
-      </w:r>
-      <w:proofErr w:type="spellEnd"/>
     </w:p>
     <w:p>
       <w:pPr>
@@ -5880,186 +5681,6 @@
           <w:i/>
         </w:rPr>
         <w:t>bukus.id_katalog</w:t>
-      </w:r>
-      <w:proofErr w:type="spellEnd"/>
-    </w:p>
-    <w:p>
-      <w:pPr>
-        <w:pStyle w:val="ListParagraph"/>
-        <w:spacing w:line="360" w:lineRule="auto"/>
-        <w:jc w:val="both"/>
-        <w:rPr>
-          <w:b/>
-          <w:i/>
-        </w:rPr>
-      </w:pPr>
-      <w:r>
-        <w:rPr>
-          <w:b/>
-          <w:i/>
-        </w:rPr>
-        <w:lastRenderedPageBreak/>
-        <w:t xml:space="preserve">INNER JOIN </w:t>
-      </w:r>
-      <w:proofErr w:type="spellStart"/>
-      <w:r>
-        <w:rPr>
-          <w:b/>
-          <w:i/>
-        </w:rPr>
-        <w:t>penerbits</w:t>
-      </w:r>
-      <w:proofErr w:type="spellEnd"/>
-      <w:r>
-        <w:rPr>
-          <w:b/>
-          <w:i/>
-        </w:rPr>
-        <w:t xml:space="preserve"> ON penerbits.id = </w:t>
-      </w:r>
-      <w:proofErr w:type="spellStart"/>
-      <w:r>
-        <w:rPr>
-          <w:b/>
-          <w:i/>
-        </w:rPr>
-        <w:t>bukus.id_penerbit</w:t>
-      </w:r>
-      <w:proofErr w:type="spellEnd"/>
-    </w:p>
-    <w:p>
-      <w:pPr>
-        <w:pStyle w:val="ListParagraph"/>
-        <w:spacing w:line="360" w:lineRule="auto"/>
-        <w:jc w:val="both"/>
-        <w:rPr>
-          <w:b/>
-          <w:i/>
-        </w:rPr>
-      </w:pPr>
-      <w:r>
-        <w:rPr>
-          <w:b/>
-          <w:i/>
-        </w:rPr>
-        <w:t xml:space="preserve">INNER JOIN </w:t>
-      </w:r>
-      <w:proofErr w:type="spellStart"/>
-      <w:r>
-        <w:rPr>
-          <w:b/>
-          <w:i/>
-        </w:rPr>
-        <w:t>pengarangs</w:t>
-      </w:r>
-      <w:proofErr w:type="spellEnd"/>
-      <w:r>
-        <w:rPr>
-          <w:b/>
-          <w:i/>
-        </w:rPr>
-        <w:t xml:space="preserve"> ON pengarangs.id = </w:t>
-      </w:r>
-      <w:proofErr w:type="spellStart"/>
-      <w:r>
-        <w:rPr>
-          <w:b/>
-          <w:i/>
-        </w:rPr>
-        <w:t>bukus.id_pengarang</w:t>
-      </w:r>
-      <w:proofErr w:type="spellEnd"/>
-    </w:p>
-    <w:p>
-      <w:pPr>
-        <w:pStyle w:val="ListParagraph"/>
-        <w:spacing w:line="360" w:lineRule="auto"/>
-        <w:jc w:val="both"/>
-        <w:rPr>
-          <w:b/>
-          <w:i/>
-        </w:rPr>
-      </w:pPr>
-      <w:r>
-        <w:rPr>
-          <w:b/>
-          <w:i/>
-        </w:rPr>
-        <w:t xml:space="preserve">INNER JOIN </w:t>
-      </w:r>
-      <w:proofErr w:type="spellStart"/>
-      <w:r>
-        <w:rPr>
-          <w:b/>
-          <w:i/>
-        </w:rPr>
-        <w:t>detail_peminjaman</w:t>
-      </w:r>
-      <w:proofErr w:type="spellEnd"/>
-      <w:r>
-        <w:rPr>
-          <w:b/>
-          <w:i/>
-        </w:rPr>
-        <w:t xml:space="preserve"> ON </w:t>
-      </w:r>
-      <w:proofErr w:type="spellStart"/>
-      <w:r>
-        <w:rPr>
-          <w:b/>
-          <w:i/>
-        </w:rPr>
-        <w:t>detail_peminjaman.id_buku</w:t>
-      </w:r>
-      <w:proofErr w:type="spellEnd"/>
-      <w:r>
-        <w:rPr>
-          <w:b/>
-          <w:i/>
-        </w:rPr>
-        <w:t xml:space="preserve"> = bukus.id</w:t>
-      </w:r>
-    </w:p>
-    <w:p>
-      <w:pPr>
-        <w:pStyle w:val="ListParagraph"/>
-        <w:spacing w:line="360" w:lineRule="auto"/>
-        <w:jc w:val="both"/>
-        <w:rPr>
-          <w:b/>
-          <w:i/>
-        </w:rPr>
-      </w:pPr>
-      <w:r>
-        <w:rPr>
-          <w:b/>
-          <w:i/>
-        </w:rPr>
-        <w:t xml:space="preserve">INNER JOIN </w:t>
-      </w:r>
-      <w:proofErr w:type="spellStart"/>
-      <w:r>
-        <w:rPr>
-          <w:b/>
-          <w:i/>
-        </w:rPr>
-        <w:t>peminjaman</w:t>
-      </w:r>
-      <w:proofErr w:type="spellEnd"/>
-      <w:r>
-        <w:rPr>
-          <w:b/>
-          <w:i/>
-        </w:rPr>
-        <w:t xml:space="preserve"> ON peminjaman.id = </w:t>
-      </w:r>
-      <w:proofErr w:type="spellStart"/>
-      <w:r>
-        <w:rPr>
-          <w:b/>
-          <w:i/>
-        </w:rPr>
-        <w:t>detail_peminjaman.id_peminjaman</w:t>
       </w:r>
       <w:proofErr w:type="spellEnd"/>
     </w:p>
@@ -6096,6 +5717,7 @@
           <w:noProof/>
           <w:lang w:val="en-US"/>
         </w:rPr>
+        <w:lastRenderedPageBreak/>
         <w:drawing>
           <wp:inline distT="0" distB="0" distL="0" distR="0" wp14:anchorId="25A15B5F" wp14:editId="32889751">
             <wp:extent cx="5731510" cy="845185"/>
@@ -6262,8 +5884,6 @@
       <w:r>
         <w:t xml:space="preserve"> :</w:t>
       </w:r>
-      <w:bookmarkStart w:id="0" w:name="_GoBack"/>
-      <w:bookmarkEnd w:id="0"/>
       <w:proofErr w:type="gramEnd"/>
     </w:p>
     <w:p>
@@ -6368,6 +5988,10 @@
         <w:jc w:val="both"/>
       </w:pPr>
       <w:r>
+        <w:rPr>
+          <w:noProof/>
+          <w:lang w:val="en-US"/>
+        </w:rPr>
         <w:drawing>
           <wp:inline distT="0" distB="0" distL="0" distR="0" wp14:anchorId="65D7B13D" wp14:editId="7EC8D9AD">
             <wp:extent cx="5731510" cy="472440"/>
@@ -6938,286 +6562,286 @@
       </w:pPr>
       <w:proofErr w:type="spellStart"/>
       <w:r>
+        <w:t>Tampilkan</w:t>
+      </w:r>
+      <w:proofErr w:type="spellEnd"/>
+      <w:r>
+        <w:t xml:space="preserve"> </w:t>
+      </w:r>
+      <w:proofErr w:type="spellStart"/>
+      <w:r>
+        <w:t>seluruh</w:t>
+      </w:r>
+      <w:proofErr w:type="spellEnd"/>
+      <w:r>
+        <w:t xml:space="preserve"> data </w:t>
+      </w:r>
+      <w:proofErr w:type="spellStart"/>
+      <w:r>
+        <w:t>buku</w:t>
+      </w:r>
+      <w:proofErr w:type="spellEnd"/>
+      <w:r>
+        <w:t xml:space="preserve"> yang </w:t>
+      </w:r>
+      <w:proofErr w:type="spellStart"/>
+      <w:r>
+        <w:t>diterbitkan</w:t>
+      </w:r>
+      <w:proofErr w:type="spellEnd"/>
+      <w:r>
+        <w:t xml:space="preserve"> </w:t>
+      </w:r>
+      <w:proofErr w:type="spellStart"/>
+      <w:r>
+        <w:t>oleh</w:t>
+      </w:r>
+      <w:proofErr w:type="spellEnd"/>
+      <w:r>
+        <w:t xml:space="preserve"> </w:t>
+      </w:r>
+      <w:proofErr w:type="spellStart"/>
+      <w:r>
+        <w:t>Penerbit</w:t>
+      </w:r>
+      <w:proofErr w:type="spellEnd"/>
+      <w:r>
+        <w:t xml:space="preserve"> 01, </w:t>
+      </w:r>
+      <w:proofErr w:type="spellStart"/>
+      <w:r>
+        <w:t>dimana</w:t>
+      </w:r>
+      <w:proofErr w:type="spellEnd"/>
+      <w:r>
+        <w:t xml:space="preserve"> </w:t>
+      </w:r>
+      <w:proofErr w:type="spellStart"/>
+      <w:r>
+        <w:t>buku</w:t>
+      </w:r>
+      <w:proofErr w:type="spellEnd"/>
+      <w:r>
+        <w:t xml:space="preserve"> </w:t>
+      </w:r>
+      <w:proofErr w:type="spellStart"/>
+      <w:r>
+        <w:t>tersebut</w:t>
+      </w:r>
+      <w:proofErr w:type="spellEnd"/>
+      <w:r>
+        <w:t xml:space="preserve"> </w:t>
+      </w:r>
+      <w:proofErr w:type="spellStart"/>
+      <w:r>
+        <w:t>harus</w:t>
+      </w:r>
+      <w:proofErr w:type="spellEnd"/>
+      <w:r>
+        <w:t xml:space="preserve"> </w:t>
+      </w:r>
+      <w:proofErr w:type="spellStart"/>
+      <w:r>
+        <w:t>mempunyai</w:t>
+      </w:r>
+      <w:proofErr w:type="spellEnd"/>
+      <w:r>
+        <w:t xml:space="preserve"> </w:t>
+      </w:r>
+      <w:proofErr w:type="spellStart"/>
+      <w:r>
+        <w:t>qty</w:t>
+      </w:r>
+      <w:proofErr w:type="spellEnd"/>
+      <w:r>
+        <w:t xml:space="preserve"> </w:t>
+      </w:r>
+      <w:proofErr w:type="spellStart"/>
+      <w:r>
+        <w:t>lebih</w:t>
+      </w:r>
+      <w:proofErr w:type="spellEnd"/>
+      <w:r>
+        <w:t xml:space="preserve"> </w:t>
+      </w:r>
+      <w:proofErr w:type="spellStart"/>
+      <w:r>
+        <w:t>dari</w:t>
+      </w:r>
+      <w:proofErr w:type="spellEnd"/>
+      <w:r>
+        <w:t xml:space="preserve"> 10</w:t>
+      </w:r>
+    </w:p>
+    <w:p>
+      <w:pPr>
+        <w:pStyle w:val="ListParagraph"/>
+        <w:spacing w:line="360" w:lineRule="auto"/>
+        <w:jc w:val="both"/>
+      </w:pPr>
+      <w:proofErr w:type="spellStart"/>
+      <w:proofErr w:type="gramStart"/>
+      <w:r>
+        <w:t>Jawaban</w:t>
+      </w:r>
+      <w:proofErr w:type="spellEnd"/>
+      <w:r>
+        <w:t xml:space="preserve"> :</w:t>
+      </w:r>
+      <w:proofErr w:type="gramEnd"/>
+    </w:p>
+    <w:p>
+      <w:pPr>
+        <w:pStyle w:val="ListParagraph"/>
+        <w:spacing w:line="360" w:lineRule="auto"/>
+        <w:jc w:val="both"/>
+        <w:rPr>
+          <w:b/>
+          <w:i/>
+        </w:rPr>
+      </w:pPr>
+      <w:r>
+        <w:rPr>
+          <w:b/>
+          <w:i/>
+        </w:rPr>
+        <w:t xml:space="preserve">SELECT </w:t>
+      </w:r>
+      <w:proofErr w:type="spellStart"/>
+      <w:r>
+        <w:rPr>
+          <w:b/>
+          <w:i/>
+        </w:rPr>
+        <w:t>bukus.judul</w:t>
+      </w:r>
+      <w:proofErr w:type="spellEnd"/>
+      <w:r>
+        <w:rPr>
+          <w:b/>
+          <w:i/>
+        </w:rPr>
+        <w:t xml:space="preserve">, </w:t>
+      </w:r>
+      <w:proofErr w:type="spellStart"/>
+      <w:r>
+        <w:rPr>
+          <w:b/>
+          <w:i/>
+        </w:rPr>
+        <w:t>penerbits.nama_penerbit</w:t>
+      </w:r>
+      <w:proofErr w:type="spellEnd"/>
+      <w:r>
+        <w:rPr>
+          <w:b/>
+          <w:i/>
+        </w:rPr>
+        <w:t xml:space="preserve">, </w:t>
+      </w:r>
+      <w:proofErr w:type="spellStart"/>
+      <w:r>
+        <w:rPr>
+          <w:b/>
+          <w:i/>
+        </w:rPr>
+        <w:t>bukus.qty_stok</w:t>
+      </w:r>
+      <w:proofErr w:type="spellEnd"/>
+    </w:p>
+    <w:p>
+      <w:pPr>
+        <w:pStyle w:val="ListParagraph"/>
+        <w:spacing w:line="360" w:lineRule="auto"/>
+        <w:jc w:val="both"/>
+        <w:rPr>
+          <w:b/>
+          <w:i/>
+        </w:rPr>
+      </w:pPr>
+      <w:r>
+        <w:rPr>
+          <w:b/>
+          <w:i/>
+        </w:rPr>
+        <w:t xml:space="preserve">FROM </w:t>
+      </w:r>
+      <w:proofErr w:type="spellStart"/>
+      <w:r>
+        <w:rPr>
+          <w:b/>
+          <w:i/>
+        </w:rPr>
+        <w:t>bukus</w:t>
+      </w:r>
+      <w:proofErr w:type="spellEnd"/>
+    </w:p>
+    <w:p>
+      <w:pPr>
+        <w:pStyle w:val="ListParagraph"/>
+        <w:spacing w:line="360" w:lineRule="auto"/>
+        <w:jc w:val="both"/>
+        <w:rPr>
+          <w:b/>
+          <w:i/>
+        </w:rPr>
+      </w:pPr>
+      <w:r>
+        <w:rPr>
+          <w:b/>
+          <w:i/>
+        </w:rPr>
+        <w:t xml:space="preserve">INNER JOIN </w:t>
+      </w:r>
+      <w:proofErr w:type="spellStart"/>
+      <w:r>
+        <w:rPr>
+          <w:b/>
+          <w:i/>
+        </w:rPr>
+        <w:t>penerbits</w:t>
+      </w:r>
+      <w:proofErr w:type="spellEnd"/>
+      <w:r>
+        <w:rPr>
+          <w:b/>
+          <w:i/>
+        </w:rPr>
+        <w:t xml:space="preserve"> ON </w:t>
+      </w:r>
+      <w:proofErr w:type="spellStart"/>
+      <w:r>
+        <w:rPr>
+          <w:b/>
+          <w:i/>
+        </w:rPr>
+        <w:t>bukus.id_penerbit</w:t>
+      </w:r>
+      <w:proofErr w:type="spellEnd"/>
+      <w:r>
+        <w:rPr>
+          <w:b/>
+          <w:i/>
+        </w:rPr>
+        <w:t xml:space="preserve"> = penerbits.id</w:t>
+      </w:r>
+    </w:p>
+    <w:p>
+      <w:pPr>
+        <w:pStyle w:val="ListParagraph"/>
+        <w:spacing w:line="360" w:lineRule="auto"/>
+        <w:jc w:val="both"/>
+        <w:rPr>
+          <w:b/>
+          <w:i/>
+        </w:rPr>
+      </w:pPr>
+      <w:r>
+        <w:rPr>
+          <w:b/>
+          <w:i/>
+        </w:rPr>
         <w:lastRenderedPageBreak/>
-        <w:t>Tampilkan</w:t>
-      </w:r>
-      <w:proofErr w:type="spellEnd"/>
-      <w:r>
-        <w:t xml:space="preserve"> </w:t>
-      </w:r>
-      <w:proofErr w:type="spellStart"/>
-      <w:r>
-        <w:t>seluruh</w:t>
-      </w:r>
-      <w:proofErr w:type="spellEnd"/>
-      <w:r>
-        <w:t xml:space="preserve"> data </w:t>
-      </w:r>
-      <w:proofErr w:type="spellStart"/>
-      <w:r>
-        <w:t>buku</w:t>
-      </w:r>
-      <w:proofErr w:type="spellEnd"/>
-      <w:r>
-        <w:t xml:space="preserve"> yang </w:t>
-      </w:r>
-      <w:proofErr w:type="spellStart"/>
-      <w:r>
-        <w:t>diterbitkan</w:t>
-      </w:r>
-      <w:proofErr w:type="spellEnd"/>
-      <w:r>
-        <w:t xml:space="preserve"> </w:t>
-      </w:r>
-      <w:proofErr w:type="spellStart"/>
-      <w:r>
-        <w:t>oleh</w:t>
-      </w:r>
-      <w:proofErr w:type="spellEnd"/>
-      <w:r>
-        <w:t xml:space="preserve"> </w:t>
-      </w:r>
-      <w:proofErr w:type="spellStart"/>
-      <w:r>
-        <w:t>Penerbit</w:t>
-      </w:r>
-      <w:proofErr w:type="spellEnd"/>
-      <w:r>
-        <w:t xml:space="preserve"> 01, </w:t>
-      </w:r>
-      <w:proofErr w:type="spellStart"/>
-      <w:r>
-        <w:t>dimana</w:t>
-      </w:r>
-      <w:proofErr w:type="spellEnd"/>
-      <w:r>
-        <w:t xml:space="preserve"> </w:t>
-      </w:r>
-      <w:proofErr w:type="spellStart"/>
-      <w:r>
-        <w:t>buku</w:t>
-      </w:r>
-      <w:proofErr w:type="spellEnd"/>
-      <w:r>
-        <w:t xml:space="preserve"> </w:t>
-      </w:r>
-      <w:proofErr w:type="spellStart"/>
-      <w:r>
-        <w:t>tersebut</w:t>
-      </w:r>
-      <w:proofErr w:type="spellEnd"/>
-      <w:r>
-        <w:t xml:space="preserve"> </w:t>
-      </w:r>
-      <w:proofErr w:type="spellStart"/>
-      <w:r>
-        <w:t>harus</w:t>
-      </w:r>
-      <w:proofErr w:type="spellEnd"/>
-      <w:r>
-        <w:t xml:space="preserve"> </w:t>
-      </w:r>
-      <w:proofErr w:type="spellStart"/>
-      <w:r>
-        <w:t>mempunyai</w:t>
-      </w:r>
-      <w:proofErr w:type="spellEnd"/>
-      <w:r>
-        <w:t xml:space="preserve"> </w:t>
-      </w:r>
-      <w:proofErr w:type="spellStart"/>
-      <w:r>
-        <w:t>qty</w:t>
-      </w:r>
-      <w:proofErr w:type="spellEnd"/>
-      <w:r>
-        <w:t xml:space="preserve"> </w:t>
-      </w:r>
-      <w:proofErr w:type="spellStart"/>
-      <w:r>
-        <w:t>lebih</w:t>
-      </w:r>
-      <w:proofErr w:type="spellEnd"/>
-      <w:r>
-        <w:t xml:space="preserve"> </w:t>
-      </w:r>
-      <w:proofErr w:type="spellStart"/>
-      <w:r>
-        <w:t>dari</w:t>
-      </w:r>
-      <w:proofErr w:type="spellEnd"/>
-      <w:r>
-        <w:t xml:space="preserve"> 10</w:t>
-      </w:r>
-    </w:p>
-    <w:p>
-      <w:pPr>
-        <w:pStyle w:val="ListParagraph"/>
-        <w:spacing w:line="360" w:lineRule="auto"/>
-        <w:jc w:val="both"/>
-      </w:pPr>
-      <w:proofErr w:type="spellStart"/>
-      <w:proofErr w:type="gramStart"/>
-      <w:r>
-        <w:t>Jawaban</w:t>
-      </w:r>
-      <w:proofErr w:type="spellEnd"/>
-      <w:r>
-        <w:t xml:space="preserve"> :</w:t>
-      </w:r>
-      <w:proofErr w:type="gramEnd"/>
-    </w:p>
-    <w:p>
-      <w:pPr>
-        <w:pStyle w:val="ListParagraph"/>
-        <w:spacing w:line="360" w:lineRule="auto"/>
-        <w:jc w:val="both"/>
-        <w:rPr>
-          <w:b/>
-          <w:i/>
-        </w:rPr>
-      </w:pPr>
-      <w:r>
-        <w:rPr>
-          <w:b/>
-          <w:i/>
-        </w:rPr>
-        <w:t xml:space="preserve">SELECT </w:t>
-      </w:r>
-      <w:proofErr w:type="spellStart"/>
-      <w:r>
-        <w:rPr>
-          <w:b/>
-          <w:i/>
-        </w:rPr>
-        <w:t>bukus.judul</w:t>
-      </w:r>
-      <w:proofErr w:type="spellEnd"/>
-      <w:r>
-        <w:rPr>
-          <w:b/>
-          <w:i/>
-        </w:rPr>
-        <w:t xml:space="preserve">, </w:t>
-      </w:r>
-      <w:proofErr w:type="spellStart"/>
-      <w:r>
-        <w:rPr>
-          <w:b/>
-          <w:i/>
-        </w:rPr>
-        <w:t>penerbits.nama_penerbit</w:t>
-      </w:r>
-      <w:proofErr w:type="spellEnd"/>
-      <w:r>
-        <w:rPr>
-          <w:b/>
-          <w:i/>
-        </w:rPr>
-        <w:t xml:space="preserve">, </w:t>
-      </w:r>
-      <w:proofErr w:type="spellStart"/>
-      <w:r>
-        <w:rPr>
-          <w:b/>
-          <w:i/>
-        </w:rPr>
-        <w:t>bukus.qty_stok</w:t>
-      </w:r>
-      <w:proofErr w:type="spellEnd"/>
-    </w:p>
-    <w:p>
-      <w:pPr>
-        <w:pStyle w:val="ListParagraph"/>
-        <w:spacing w:line="360" w:lineRule="auto"/>
-        <w:jc w:val="both"/>
-        <w:rPr>
-          <w:b/>
-          <w:i/>
-        </w:rPr>
-      </w:pPr>
-      <w:r>
-        <w:rPr>
-          <w:b/>
-          <w:i/>
-        </w:rPr>
-        <w:t xml:space="preserve">FROM </w:t>
-      </w:r>
-      <w:proofErr w:type="spellStart"/>
-      <w:r>
-        <w:rPr>
-          <w:b/>
-          <w:i/>
-        </w:rPr>
-        <w:t>bukus</w:t>
-      </w:r>
-      <w:proofErr w:type="spellEnd"/>
-    </w:p>
-    <w:p>
-      <w:pPr>
-        <w:pStyle w:val="ListParagraph"/>
-        <w:spacing w:line="360" w:lineRule="auto"/>
-        <w:jc w:val="both"/>
-        <w:rPr>
-          <w:b/>
-          <w:i/>
-        </w:rPr>
-      </w:pPr>
-      <w:r>
-        <w:rPr>
-          <w:b/>
-          <w:i/>
-        </w:rPr>
-        <w:t xml:space="preserve">INNER JOIN </w:t>
-      </w:r>
-      <w:proofErr w:type="spellStart"/>
-      <w:r>
-        <w:rPr>
-          <w:b/>
-          <w:i/>
-        </w:rPr>
-        <w:t>penerbits</w:t>
-      </w:r>
-      <w:proofErr w:type="spellEnd"/>
-      <w:r>
-        <w:rPr>
-          <w:b/>
-          <w:i/>
-        </w:rPr>
-        <w:t xml:space="preserve"> ON </w:t>
-      </w:r>
-      <w:proofErr w:type="spellStart"/>
-      <w:r>
-        <w:rPr>
-          <w:b/>
-          <w:i/>
-        </w:rPr>
-        <w:t>bukus.id_penerbit</w:t>
-      </w:r>
-      <w:proofErr w:type="spellEnd"/>
-      <w:r>
-        <w:rPr>
-          <w:b/>
-          <w:i/>
-        </w:rPr>
-        <w:t xml:space="preserve"> = penerbits.id</w:t>
-      </w:r>
-    </w:p>
-    <w:p>
-      <w:pPr>
-        <w:pStyle w:val="ListParagraph"/>
-        <w:spacing w:line="360" w:lineRule="auto"/>
-        <w:jc w:val="both"/>
-        <w:rPr>
-          <w:b/>
-          <w:i/>
-        </w:rPr>
-      </w:pPr>
-      <w:r>
-        <w:rPr>
-          <w:b/>
-          <w:i/>
-        </w:rPr>
         <w:t xml:space="preserve">WHERE </w:t>
       </w:r>
       <w:proofErr w:type="spellStart"/>

</xml_diff>